<commit_message>
minor bug fixes again
</commit_message>
<xml_diff>
--- a/05_ReleaseDocs/Initial Release_3_10_2017/Presentation_keywords.docx
+++ b/05_ReleaseDocs/Initial Release_3_10_2017/Presentation_keywords.docx
@@ -5,17 +5,23 @@
     <w:p>
       <w:pPr>
         <w:rPr>
-          <w:lang w:val="en-AU"/>
-        </w:rPr>
-      </w:pPr>
-      <w:r>
-        <w:rPr>
+          <w:sz w:val="28"/>
+          <w:szCs w:val="28"/>
+          <w:lang w:val="en-AU"/>
+        </w:rPr>
+      </w:pPr>
+      <w:r>
+        <w:rPr>
+          <w:sz w:val="28"/>
+          <w:szCs w:val="28"/>
           <w:lang w:val="en-AU"/>
         </w:rPr>
         <w:t xml:space="preserve">What is the project </w:t>
       </w:r>
       <w:r>
         <w:rPr>
+          <w:sz w:val="28"/>
+          <w:szCs w:val="28"/>
           <w:lang w:val="en-AU"/>
         </w:rPr>
         <w:t>about?</w:t>
@@ -24,23 +30,67 @@
     <w:p>
       <w:pPr>
         <w:rPr>
-          <w:lang w:val="en-AU"/>
-        </w:rPr>
-      </w:pPr>
-      <w:r>
-        <w:rPr>
-          <w:lang w:val="en-AU"/>
-        </w:rPr>
-        <w:t>The project is about an online tutoring market, where everyone can become a tutor and look at other tutors. Maybe some of you already know how the tutoring market worked in the last years: Mrs Keck gave a list to all classes where all pupils wrote down their personal information and subjects. Then the class teacher gave the list back to Mrs Keck and she entered all the information into a Microsoft Access Database and put it online to the internal part of the school website. Additionally she printed the list and hung it up in front of the room E33</w:t>
-      </w:r>
-      <w:r>
-        <w:rPr>
+          <w:sz w:val="28"/>
+          <w:szCs w:val="28"/>
+          <w:lang w:val="en-AU"/>
+        </w:rPr>
+      </w:pPr>
+      <w:bookmarkStart w:id="0" w:name="_GoBack"/>
+      <w:r>
+        <w:rPr>
+          <w:sz w:val="28"/>
+          <w:szCs w:val="28"/>
+          <w:lang w:val="en-AU"/>
+        </w:rPr>
+        <w:t xml:space="preserve">The project is about an online tutoring market, where everyone can become a </w:t>
+      </w:r>
+      <w:bookmarkEnd w:id="0"/>
+      <w:r>
+        <w:rPr>
+          <w:sz w:val="28"/>
+          <w:szCs w:val="28"/>
+          <w:lang w:val="en-AU"/>
+        </w:rPr>
+        <w:t>tutor and look at other tutors</w:t>
+      </w:r>
+      <w:r>
+        <w:rPr>
+          <w:sz w:val="28"/>
+          <w:szCs w:val="28"/>
+          <w:lang w:val="en-AU"/>
+        </w:rPr>
+        <w:t xml:space="preserve"> at </w:t>
+      </w:r>
+      <w:proofErr w:type="spellStart"/>
+      <w:r>
+        <w:rPr>
+          <w:sz w:val="28"/>
+          <w:szCs w:val="28"/>
+          <w:lang w:val="en-AU"/>
+        </w:rPr>
+        <w:t>anytime</w:t>
+      </w:r>
+      <w:proofErr w:type="spellEnd"/>
+      <w:r>
+        <w:rPr>
+          <w:sz w:val="28"/>
+          <w:szCs w:val="28"/>
+          <w:lang w:val="en-AU"/>
+        </w:rPr>
+        <w:t>. Maybe some of you already know how the tutoring market worked in the last years: Mrs Keck gave a list to all classes where all pupils wrote down their personal information and subjects. Then the class teacher gave the list back to Mrs Keck and she entered all the information into a Microsoft Access Database and put it online to the internal part of the school website. Additionally she printed the list and hung it up in front of the room E33</w:t>
+      </w:r>
+      <w:r>
+        <w:rPr>
+          <w:sz w:val="28"/>
+          <w:szCs w:val="28"/>
           <w:lang w:val="en-AU"/>
         </w:rPr>
         <w:t xml:space="preserve"> and in every first-grade class</w:t>
       </w:r>
       <w:r>
         <w:rPr>
+          <w:sz w:val="28"/>
+          <w:szCs w:val="28"/>
           <w:lang w:val="en-AU"/>
         </w:rPr>
         <w:t xml:space="preserve">. </w:t>
@@ -49,11 +99,15 @@
     <w:p>
       <w:pPr>
         <w:rPr>
-          <w:lang w:val="en-AU"/>
-        </w:rPr>
-      </w:pPr>
-      <w:r>
-        <w:rPr>
+          <w:sz w:val="28"/>
+          <w:szCs w:val="28"/>
+          <w:lang w:val="en-AU"/>
+        </w:rPr>
+      </w:pPr>
+      <w:r>
+        <w:rPr>
+          <w:sz w:val="28"/>
+          <w:szCs w:val="28"/>
           <w:lang w:val="en-AU"/>
         </w:rPr>
         <w:t>Disadvantages:</w:t>
@@ -62,11 +116,15 @@
     <w:p>
       <w:pPr>
         <w:rPr>
-          <w:lang w:val="en-AU"/>
-        </w:rPr>
-      </w:pPr>
-      <w:r>
-        <w:rPr>
+          <w:sz w:val="28"/>
+          <w:szCs w:val="28"/>
+          <w:lang w:val="en-AU"/>
+        </w:rPr>
+      </w:pPr>
+      <w:r>
+        <w:rPr>
+          <w:sz w:val="28"/>
+          <w:szCs w:val="28"/>
           <w:lang w:val="en-GB"/>
         </w:rPr>
         <w:t>1. No images on the contact list -&gt; students are sometimes too shy to ask for the chosen tutor in front of the whole class -&gt; contact barrier</w:t>
@@ -75,11 +133,15 @@
     <w:p>
       <w:pPr>
         <w:rPr>
-          <w:lang w:val="en-GB"/>
-        </w:rPr>
-      </w:pPr>
-      <w:r>
-        <w:rPr>
+          <w:sz w:val="28"/>
+          <w:szCs w:val="28"/>
+          <w:lang w:val="en-GB"/>
+        </w:rPr>
+      </w:pPr>
+      <w:r>
+        <w:rPr>
+          <w:sz w:val="28"/>
+          <w:szCs w:val="28"/>
           <w:lang w:val="en-GB"/>
         </w:rPr>
         <w:t>2. System is outdated, inefficient and time-consuming for the administrator</w:t>
@@ -88,24 +150,48 @@
     <w:p>
       <w:pPr>
         <w:rPr>
-          <w:lang w:val="en-GB"/>
-        </w:rPr>
-      </w:pPr>
-      <w:r>
-        <w:rPr>
-          <w:lang w:val="en-GB"/>
-        </w:rPr>
-        <w:t>3. Displaced and ancient form of publication. Students who need coaching are mostly not aware that there is a tutoring market</w:t>
-      </w:r>
-    </w:p>
-    <w:p>
-      <w:pPr>
-        <w:rPr>
-          <w:lang w:val="en-GB"/>
-        </w:rPr>
-      </w:pPr>
-      <w:r>
-        <w:rPr>
+          <w:sz w:val="28"/>
+          <w:szCs w:val="28"/>
+          <w:lang w:val="en-GB"/>
+        </w:rPr>
+      </w:pPr>
+      <w:r>
+        <w:rPr>
+          <w:sz w:val="28"/>
+          <w:szCs w:val="28"/>
+          <w:lang w:val="en-GB"/>
+        </w:rPr>
+        <w:t xml:space="preserve">3. </w:t>
+      </w:r>
+      <w:r>
+        <w:rPr>
+          <w:sz w:val="28"/>
+          <w:szCs w:val="28"/>
+          <w:lang w:val="en-GB"/>
+        </w:rPr>
+        <w:t xml:space="preserve"> A</w:t>
+      </w:r>
+      <w:r>
+        <w:rPr>
+          <w:sz w:val="28"/>
+          <w:szCs w:val="28"/>
+          <w:lang w:val="en-GB"/>
+        </w:rPr>
+        <w:t>ncient form of publication. Students who need coaching are mostly not aware that there is a tutoring market</w:t>
+      </w:r>
+    </w:p>
+    <w:p>
+      <w:pPr>
+        <w:rPr>
+          <w:sz w:val="28"/>
+          <w:szCs w:val="28"/>
+          <w:lang w:val="en-GB"/>
+        </w:rPr>
+      </w:pPr>
+      <w:r>
+        <w:rPr>
+          <w:sz w:val="28"/>
+          <w:szCs w:val="28"/>
           <w:lang w:val="en-GB"/>
         </w:rPr>
         <w:t>4. No quality assurance of the data. The information on the list might be incorrect and everyone can get personal information about the tutors</w:t>
@@ -114,11 +200,15 @@
     <w:p>
       <w:pPr>
         <w:rPr>
-          <w:lang w:val="en-GB"/>
-        </w:rPr>
-      </w:pPr>
-      <w:r>
-        <w:rPr>
+          <w:sz w:val="28"/>
+          <w:szCs w:val="28"/>
+          <w:lang w:val="en-GB"/>
+        </w:rPr>
+      </w:pPr>
+      <w:r>
+        <w:rPr>
+          <w:sz w:val="28"/>
+          <w:szCs w:val="28"/>
           <w:lang w:val="en-GB"/>
         </w:rPr>
         <w:t>5. No other information, like availability times, minimum remuneration etc.</w:t>
@@ -127,11 +217,15 @@
     <w:p>
       <w:pPr>
         <w:rPr>
-          <w:lang w:val="en-GB"/>
-        </w:rPr>
-      </w:pPr>
-      <w:r>
-        <w:rPr>
+          <w:sz w:val="28"/>
+          <w:szCs w:val="28"/>
+          <w:lang w:val="en-GB"/>
+        </w:rPr>
+      </w:pPr>
+      <w:r>
+        <w:rPr>
+          <w:sz w:val="28"/>
+          <w:szCs w:val="28"/>
           <w:lang w:val="en-GB"/>
         </w:rPr>
         <w:t>Advantages:</w:t>
@@ -140,45 +234,75 @@
     <w:p>
       <w:pPr>
         <w:rPr>
-          <w:lang w:val="en-GB"/>
-        </w:rPr>
-      </w:pPr>
-      <w:r>
-        <w:rPr>
-          <w:lang w:val="en-GB"/>
-        </w:rPr>
-        <w:t>Time saving for pupils who are looking for a tutor (do not have to look at the list</w:t>
-      </w:r>
-      <w:bookmarkStart w:id="0" w:name="_GoBack"/>
-      <w:bookmarkEnd w:id="0"/>
-      <w:r>
-        <w:rPr>
-          <w:lang w:val="en-GB"/>
-        </w:rPr>
-        <w:t>), not so embarrassing, saves time for the administrator</w:t>
-      </w:r>
-    </w:p>
-    <w:p>
-      <w:pPr>
-        <w:rPr>
-          <w:lang w:val="en-GB"/>
-        </w:rPr>
-      </w:pPr>
-      <w:r>
-        <w:rPr>
-          <w:lang w:val="en-GB"/>
-        </w:rPr>
-        <w:t xml:space="preserve">Other available software on the market: talentify.me, lernquadrat… </w:t>
-      </w:r>
-    </w:p>
-    <w:p>
-      <w:pPr>
-        <w:rPr>
-          <w:lang w:val="en-GB"/>
-        </w:rPr>
-      </w:pPr>
-      <w:r>
-        <w:rPr>
+          <w:sz w:val="28"/>
+          <w:szCs w:val="28"/>
+          <w:lang w:val="en-GB"/>
+        </w:rPr>
+      </w:pPr>
+      <w:r>
+        <w:rPr>
+          <w:sz w:val="28"/>
+          <w:szCs w:val="28"/>
+          <w:lang w:val="en-GB"/>
+        </w:rPr>
+        <w:t>Time saving for pupils who are looking for a tutor (do not have to look at the list), not so embarrassing, saves time for the administrator</w:t>
+      </w:r>
+      <w:r>
+        <w:rPr>
+          <w:sz w:val="28"/>
+          <w:szCs w:val="28"/>
+          <w:lang w:val="en-GB"/>
+        </w:rPr>
+        <w:t>, and time saving for the tutors (if they want to edit information)</w:t>
+      </w:r>
+    </w:p>
+    <w:p>
+      <w:pPr>
+        <w:rPr>
+          <w:sz w:val="28"/>
+          <w:szCs w:val="28"/>
+          <w:lang w:val="en-GB"/>
+        </w:rPr>
+      </w:pPr>
+      <w:r>
+        <w:rPr>
+          <w:sz w:val="28"/>
+          <w:szCs w:val="28"/>
+          <w:lang w:val="en-GB"/>
+        </w:rPr>
+        <w:t xml:space="preserve">Other available software on the market: talentify.me, </w:t>
+      </w:r>
+      <w:proofErr w:type="spellStart"/>
+      <w:r>
+        <w:rPr>
+          <w:sz w:val="28"/>
+          <w:szCs w:val="28"/>
+          <w:lang w:val="en-GB"/>
+        </w:rPr>
+        <w:t>lernquadrat</w:t>
+      </w:r>
+      <w:proofErr w:type="spellEnd"/>
+      <w:r>
+        <w:rPr>
+          <w:sz w:val="28"/>
+          <w:szCs w:val="28"/>
+          <w:lang w:val="en-GB"/>
+        </w:rPr>
+        <w:t xml:space="preserve">… </w:t>
+      </w:r>
+    </w:p>
+    <w:p>
+      <w:pPr>
+        <w:rPr>
+          <w:sz w:val="28"/>
+          <w:szCs w:val="28"/>
+          <w:lang w:val="en-GB"/>
+        </w:rPr>
+      </w:pPr>
+      <w:r>
+        <w:rPr>
+          <w:sz w:val="28"/>
+          <w:szCs w:val="28"/>
           <w:lang w:val="en-GB"/>
         </w:rPr>
         <w:t>But none of those are school-specific, which is inconvenient (you need to go somewhere; not time-saving, the tutor does not know your teacher…)</w:t>
@@ -187,50 +311,24 @@
     <w:p>
       <w:pPr>
         <w:rPr>
-          <w:lang w:val="en-AU"/>
-        </w:rPr>
-      </w:pPr>
-      <w:r>
-        <w:rPr>
-          <w:lang w:val="en-AU"/>
-        </w:rPr>
-        <w:t xml:space="preserve">In the new system everyone (teachers, pupils) can log in to the website and see all available tutors. ( =&gt; other people do not have access to personal information of the tutors) </w:t>
-      </w:r>
-      <w:r>
-        <w:rPr>
-          <w:lang w:val="en-AU"/>
-        </w:rPr>
-        <w:t xml:space="preserve">All students can create </w:t>
-      </w:r>
-      <w:r>
-        <w:rPr>
-          <w:lang w:val="en-AU"/>
-        </w:rPr>
-        <w:t>a tutoring profile at any time and edit or delete the profile again. The students can be filtered by subject and there is also an administration area for Mrs Keck where she can add or delete other admins and she can edit the subjects.</w:t>
-      </w:r>
-    </w:p>
-    <w:p>
-      <w:pPr>
-        <w:rPr>
-          <w:lang w:val="en-AU"/>
-        </w:rPr>
-      </w:pPr>
-    </w:p>
-    <w:p>
-      <w:pPr>
-        <w:rPr>
-          <w:lang w:val="en-AU"/>
-        </w:rPr>
-      </w:pPr>
-    </w:p>
-    <w:p>
-      <w:pPr>
-        <w:rPr>
-          <w:lang w:val="en-AU"/>
-        </w:rPr>
-      </w:pPr>
-      <w:r>
-        <w:rPr>
+          <w:sz w:val="28"/>
+          <w:szCs w:val="28"/>
+          <w:lang w:val="en-AU"/>
+        </w:rPr>
+      </w:pPr>
+    </w:p>
+    <w:p>
+      <w:pPr>
+        <w:rPr>
+          <w:sz w:val="28"/>
+          <w:szCs w:val="28"/>
+          <w:lang w:val="en-AU"/>
+        </w:rPr>
+      </w:pPr>
+      <w:r>
+        <w:rPr>
+          <w:sz w:val="28"/>
+          <w:szCs w:val="28"/>
           <w:lang w:val="en-AU"/>
         </w:rPr>
         <w:t>Planning for the rest of the year</w:t>
@@ -239,19 +337,53 @@
     <w:p>
       <w:pPr>
         <w:rPr>
-          <w:lang w:val="en-AU"/>
-        </w:rPr>
-      </w:pPr>
-      <w:r>
-        <w:rPr>
-          <w:lang w:val="en-AU"/>
-        </w:rPr>
-        <w:t>Minor bug fixes = &gt; Refresh admins when they are changed, More beautiful SelectList for Subjects, Edit model</w:t>
-      </w:r>
-    </w:p>
-    <w:p>
-      <w:pPr>
-        <w:rPr>
+          <w:sz w:val="28"/>
+          <w:szCs w:val="28"/>
+          <w:lang w:val="en-AU"/>
+        </w:rPr>
+      </w:pPr>
+      <w:r>
+        <w:rPr>
+          <w:sz w:val="28"/>
+          <w:szCs w:val="28"/>
+          <w:lang w:val="en-AU"/>
+        </w:rPr>
+        <w:t xml:space="preserve">Minor bug fixes = &gt; More beautiful </w:t>
+      </w:r>
+      <w:proofErr w:type="spellStart"/>
+      <w:r>
+        <w:rPr>
+          <w:sz w:val="28"/>
+          <w:szCs w:val="28"/>
+          <w:lang w:val="en-AU"/>
+        </w:rPr>
+        <w:t>SelectList</w:t>
+      </w:r>
+      <w:proofErr w:type="spellEnd"/>
+      <w:r>
+        <w:rPr>
+          <w:sz w:val="28"/>
+          <w:szCs w:val="28"/>
+          <w:lang w:val="en-AU"/>
+        </w:rPr>
+        <w:t xml:space="preserve"> for Subjects</w:t>
+      </w:r>
+      <w:proofErr w:type="gramStart"/>
+      <w:r>
+        <w:rPr>
+          <w:sz w:val="28"/>
+          <w:szCs w:val="28"/>
+          <w:lang w:val="en-AU"/>
+        </w:rPr>
+        <w:t>..</w:t>
+      </w:r>
+      <w:proofErr w:type="gramEnd"/>
+    </w:p>
+    <w:p>
+      <w:pPr>
+        <w:rPr>
+          <w:sz w:val="28"/>
+          <w:szCs w:val="28"/>
           <w:lang w:val="en-AU"/>
         </w:rPr>
       </w:pPr>
@@ -690,6 +822,37 @@
     <w:semiHidden/>
     <w:unhideWhenUsed/>
   </w:style>
+  <w:style w:type="paragraph" w:styleId="Sprechblasentext">
+    <w:name w:val="Balloon Text"/>
+    <w:basedOn w:val="Standard"/>
+    <w:link w:val="SprechblasentextZchn"/>
+    <w:uiPriority w:val="99"/>
+    <w:semiHidden/>
+    <w:unhideWhenUsed/>
+    <w:rsid w:val="00997EF7"/>
+    <w:pPr>
+      <w:spacing w:after="0" w:line="240" w:lineRule="auto"/>
+    </w:pPr>
+    <w:rPr>
+      <w:rFonts w:ascii="Segoe UI" w:hAnsi="Segoe UI" w:cs="Segoe UI"/>
+      <w:sz w:val="18"/>
+      <w:szCs w:val="18"/>
+    </w:rPr>
+  </w:style>
+  <w:style w:type="character" w:customStyle="1" w:styleId="SprechblasentextZchn">
+    <w:name w:val="Sprechblasentext Zchn"/>
+    <w:basedOn w:val="Absatz-Standardschriftart"/>
+    <w:link w:val="Sprechblasentext"/>
+    <w:uiPriority w:val="99"/>
+    <w:semiHidden/>
+    <w:rsid w:val="00997EF7"/>
+    <w:rPr>
+      <w:rFonts w:ascii="Segoe UI" w:hAnsi="Segoe UI" w:cs="Segoe UI"/>
+      <w:sz w:val="18"/>
+      <w:szCs w:val="18"/>
+      <w:lang w:val="de-AT"/>
+    </w:rPr>
+  </w:style>
 </w:styles>
 </file>
 
@@ -952,4 +1115,16 @@
     </a:ext>
   </a:extLst>
 </a:theme>
+</file>
+
+<file path=customXml/item1.xml><?xml version="1.0" encoding="utf-8"?>
+<b:Sources xmlns:b="http://schemas.openxmlformats.org/officeDocument/2006/bibliography" xmlns="http://schemas.openxmlformats.org/officeDocument/2006/bibliography" SelectedStyle="\APASixthEditionOfficeOnline.xsl" StyleName="APA" Version="6"/>
+</file>
+
+<file path=customXml/itemProps1.xml><?xml version="1.0" encoding="utf-8"?>
+<ds:datastoreItem xmlns:ds="http://schemas.openxmlformats.org/officeDocument/2006/customXml" ds:itemID="{6EDEB2E0-2E05-471A-8696-0C8BD344E93A}">
+  <ds:schemaRefs>
+    <ds:schemaRef ds:uri="http://schemas.openxmlformats.org/officeDocument/2006/bibliography"/>
+  </ds:schemaRefs>
+</ds:datastoreItem>
 </file>
</xml_diff>